<commit_message>
Update report and architecture ppt
</commit_message>
<xml_diff>
--- a/Report_Final_Project.docx
+++ b/Report_Final_Project.docx
@@ -115,8 +115,6 @@
         </w:rPr>
         <w:t>王世全</w:t>
       </w:r>
-      <w:bookmarkStart w:id="0" w:name="_GoBack"/>
-      <w:bookmarkEnd w:id="0"/>
     </w:p>
     <w:p>
       <w:pPr>
@@ -160,10 +158,10 @@
           <w:sz w:val="28"/>
         </w:rPr>
         <w:drawing>
-          <wp:inline distT="0" distB="0" distL="0" distR="0" wp14:anchorId="54993091" wp14:editId="22306642">
-            <wp:extent cx="6745818" cy="4907280"/>
-            <wp:effectExtent l="0" t="0" r="0" b="7620"/>
-            <wp:docPr id="15" name="Picture 15"/>
+          <wp:inline distT="0" distB="0" distL="0" distR="0" wp14:anchorId="6D861305" wp14:editId="1B859AF7">
+            <wp:extent cx="6495004" cy="4729480"/>
+            <wp:effectExtent l="0" t="0" r="1270" b="0"/>
+            <wp:docPr id="20" name="Picture 20"/>
             <wp:cNvGraphicFramePr>
               <a:graphicFrameLocks xmlns:a="http://schemas.openxmlformats.org/drawingml/2006/main" noChangeAspect="1"/>
             </wp:cNvGraphicFramePr>
@@ -171,7 +169,7 @@
               <a:graphicData uri="http://schemas.openxmlformats.org/drawingml/2006/picture">
                 <pic:pic xmlns:pic="http://schemas.openxmlformats.org/drawingml/2006/picture">
                   <pic:nvPicPr>
-                    <pic:cNvPr id="0" name="Picture 2"/>
+                    <pic:cNvPr id="0" name="Picture 7"/>
                     <pic:cNvPicPr>
                       <a:picLocks noChangeAspect="1" noChangeArrowheads="1"/>
                     </pic:cNvPicPr>
@@ -192,7 +190,7 @@
                   <pic:spPr bwMode="auto">
                     <a:xfrm>
                       <a:off x="0" y="0"/>
-                      <a:ext cx="6757312" cy="4915642"/>
+                      <a:ext cx="6517851" cy="4746116"/>
                     </a:xfrm>
                     <a:prstGeom prst="rect">
                       <a:avLst/>
@@ -209,15 +207,6 @@
     <w:p>
       <w:pPr>
         <w:pStyle w:val="ListParagraph"/>
-        <w:ind w:leftChars="0" w:left="360" w:hanging="360"/>
-        <w:rPr>
-          <w:sz w:val="28"/>
-        </w:rPr>
-      </w:pPr>
-    </w:p>
-    <w:p>
-      <w:pPr>
-        <w:pStyle w:val="ListParagraph"/>
         <w:numPr>
           <w:ilvl w:val="0"/>
           <w:numId w:val="1"/>
@@ -237,39 +226,878 @@
     <w:p>
       <w:pPr>
         <w:pStyle w:val="ListParagraph"/>
-        <w:ind w:leftChars="0" w:left="360"/>
-        <w:rPr>
-          <w:sz w:val="28"/>
-        </w:rPr>
-      </w:pPr>
-      <w:r>
-        <w:rPr>
-          <w:sz w:val="28"/>
-        </w:rPr>
-        <w:t>//</w:t>
+        <w:numPr>
+          <w:ilvl w:val="0"/>
+          <w:numId w:val="4"/>
+        </w:numPr>
+        <w:ind w:leftChars="0"/>
+        <w:rPr>
+          <w:sz w:val="28"/>
+        </w:rPr>
+      </w:pPr>
+      <w:r>
+        <w:rPr>
+          <w:sz w:val="28"/>
+        </w:rPr>
+        <w:t>R</w:t>
+      </w:r>
+      <w:r>
+        <w:rPr>
+          <w:sz w:val="28"/>
+        </w:rPr>
+        <w:t>-</w:t>
+      </w:r>
+      <w:r>
+        <w:rPr>
+          <w:sz w:val="28"/>
+        </w:rPr>
+        <w:t>TYPE</w:t>
+      </w:r>
+    </w:p>
+    <w:p>
+      <w:pPr>
+        <w:pStyle w:val="ListParagraph"/>
+        <w:ind w:leftChars="0" w:left="720"/>
+        <w:rPr>
+          <w:sz w:val="28"/>
+        </w:rPr>
+      </w:pPr>
+      <w:r>
+        <w:rPr>
+          <w:sz w:val="28"/>
+        </w:rPr>
+        <w:t>The R-</w:t>
+      </w:r>
+      <w:r>
+        <w:rPr>
+          <w:sz w:val="28"/>
+        </w:rPr>
+        <w:t>TYPE</w:t>
+      </w:r>
+      <w:r>
+        <w:rPr>
+          <w:sz w:val="28"/>
+        </w:rPr>
+        <w:t xml:space="preserve"> instructions include </w:t>
+      </w:r>
+      <w:r>
+        <w:rPr>
+          <w:sz w:val="28"/>
+        </w:rPr>
+        <w:t>ADD</w:t>
+      </w:r>
+      <w:r>
+        <w:rPr>
+          <w:sz w:val="28"/>
+        </w:rPr>
+        <w:t xml:space="preserve">, </w:t>
+      </w:r>
+      <w:r>
+        <w:rPr>
+          <w:sz w:val="28"/>
+        </w:rPr>
+        <w:t>SUB</w:t>
+      </w:r>
+      <w:r>
+        <w:rPr>
+          <w:sz w:val="28"/>
+        </w:rPr>
+        <w:t xml:space="preserve">, </w:t>
+      </w:r>
+      <w:r>
+        <w:rPr>
+          <w:sz w:val="28"/>
+        </w:rPr>
+        <w:t xml:space="preserve">SLL, SLT, SLTU, XOR, SRL, SRA, OR, </w:t>
+      </w:r>
+      <w:r>
+        <w:rPr>
+          <w:sz w:val="28"/>
+        </w:rPr>
+        <w:t xml:space="preserve">and </w:t>
       </w:r>
       <w:proofErr w:type="spellStart"/>
       <w:r>
         <w:rPr>
           <w:sz w:val="28"/>
         </w:rPr>
-        <w:t>todo</w:t>
+        <w:t>AND</w:t>
       </w:r>
       <w:proofErr w:type="spellEnd"/>
-    </w:p>
-    <w:p>
-      <w:pPr>
-        <w:pStyle w:val="ListParagraph"/>
-        <w:ind w:leftChars="0" w:left="360"/>
-        <w:rPr>
-          <w:sz w:val="28"/>
-        </w:rPr>
-      </w:pPr>
-    </w:p>
-    <w:p>
-      <w:pPr>
-        <w:pStyle w:val="ListParagraph"/>
-        <w:ind w:leftChars="0" w:left="360"/>
+      <w:r>
+        <w:rPr>
+          <w:sz w:val="28"/>
+        </w:rPr>
+        <w:t>.</w:t>
+      </w:r>
+    </w:p>
+    <w:p>
+      <w:pPr>
+        <w:pStyle w:val="ListParagraph"/>
+        <w:ind w:leftChars="0" w:left="720"/>
+        <w:rPr>
+          <w:sz w:val="28"/>
+        </w:rPr>
+      </w:pPr>
+    </w:p>
+    <w:p>
+      <w:pPr>
+        <w:pStyle w:val="ListParagraph"/>
+        <w:numPr>
+          <w:ilvl w:val="0"/>
+          <w:numId w:val="4"/>
+        </w:numPr>
+        <w:ind w:leftChars="0"/>
+        <w:rPr>
+          <w:sz w:val="28"/>
+        </w:rPr>
+      </w:pPr>
+      <w:r>
+        <w:rPr>
+          <w:sz w:val="28"/>
+        </w:rPr>
+        <w:t>I</w:t>
+      </w:r>
+      <w:r>
+        <w:rPr>
+          <w:sz w:val="28"/>
+        </w:rPr>
+        <w:t>-</w:t>
+      </w:r>
+      <w:r>
+        <w:rPr>
+          <w:sz w:val="28"/>
+        </w:rPr>
+        <w:t>TYPE</w:t>
+      </w:r>
+    </w:p>
+    <w:p>
+      <w:pPr>
+        <w:pStyle w:val="ListParagraph"/>
+        <w:ind w:leftChars="0" w:left="720"/>
+        <w:rPr>
+          <w:color w:val="FF0000"/>
+          <w:sz w:val="28"/>
+        </w:rPr>
+      </w:pPr>
+      <w:proofErr w:type="gramStart"/>
+      <w:r>
+        <w:rPr>
+          <w:sz w:val="28"/>
+        </w:rPr>
+        <w:t xml:space="preserve">The </w:t>
+      </w:r>
+      <w:r>
+        <w:rPr>
+          <w:sz w:val="28"/>
+        </w:rPr>
+        <w:t>I</w:t>
+      </w:r>
+      <w:proofErr w:type="gramEnd"/>
+      <w:r>
+        <w:rPr>
+          <w:sz w:val="28"/>
+        </w:rPr>
+        <w:t>-</w:t>
+      </w:r>
+      <w:r>
+        <w:rPr>
+          <w:sz w:val="28"/>
+        </w:rPr>
+        <w:t>TYPE</w:t>
+      </w:r>
+      <w:r>
+        <w:rPr>
+          <w:sz w:val="28"/>
+        </w:rPr>
+        <w:t xml:space="preserve"> </w:t>
+      </w:r>
+      <w:r>
+        <w:rPr>
+          <w:sz w:val="28"/>
+        </w:rPr>
+        <w:t xml:space="preserve">instructions </w:t>
+      </w:r>
+      <w:r>
+        <w:rPr>
+          <w:color w:val="000000" w:themeColor="text1"/>
+          <w:sz w:val="28"/>
+        </w:rPr>
+        <w:t>include ADD</w:t>
+      </w:r>
+      <w:r>
+        <w:rPr>
+          <w:color w:val="000000" w:themeColor="text1"/>
+          <w:sz w:val="28"/>
+        </w:rPr>
+        <w:t>I</w:t>
+      </w:r>
+      <w:r>
+        <w:rPr>
+          <w:color w:val="000000" w:themeColor="text1"/>
+          <w:sz w:val="28"/>
+        </w:rPr>
+        <w:t>, SLT</w:t>
+      </w:r>
+      <w:r>
+        <w:rPr>
+          <w:color w:val="000000" w:themeColor="text1"/>
+          <w:sz w:val="28"/>
+        </w:rPr>
+        <w:t xml:space="preserve">I, </w:t>
+      </w:r>
+      <w:r>
+        <w:rPr>
+          <w:color w:val="000000" w:themeColor="text1"/>
+          <w:sz w:val="28"/>
+        </w:rPr>
+        <w:t>SRL</w:t>
+      </w:r>
+      <w:r>
+        <w:rPr>
+          <w:color w:val="000000" w:themeColor="text1"/>
+          <w:sz w:val="28"/>
+        </w:rPr>
+        <w:t>I</w:t>
+      </w:r>
+      <w:r>
+        <w:rPr>
+          <w:color w:val="000000" w:themeColor="text1"/>
+          <w:sz w:val="28"/>
+        </w:rPr>
+        <w:t>, SRA</w:t>
+      </w:r>
+      <w:r>
+        <w:rPr>
+          <w:color w:val="000000" w:themeColor="text1"/>
+          <w:sz w:val="28"/>
+        </w:rPr>
+        <w:t>I</w:t>
+      </w:r>
+      <w:r>
+        <w:rPr>
+          <w:color w:val="000000" w:themeColor="text1"/>
+          <w:sz w:val="28"/>
+        </w:rPr>
+        <w:t>,</w:t>
+      </w:r>
+      <w:r>
+        <w:rPr>
+          <w:color w:val="000000" w:themeColor="text1"/>
+          <w:sz w:val="28"/>
+        </w:rPr>
+        <w:t xml:space="preserve"> etc.</w:t>
+      </w:r>
+    </w:p>
+    <w:p>
+      <w:pPr>
+        <w:rPr>
+          <w:sz w:val="28"/>
+        </w:rPr>
+      </w:pPr>
+    </w:p>
+    <w:p>
+      <w:pPr>
+        <w:pStyle w:val="ListParagraph"/>
+        <w:numPr>
+          <w:ilvl w:val="0"/>
+          <w:numId w:val="4"/>
+        </w:numPr>
+        <w:ind w:leftChars="0"/>
+        <w:rPr>
+          <w:sz w:val="28"/>
+        </w:rPr>
+      </w:pPr>
+      <w:r>
+        <w:rPr>
+          <w:sz w:val="28"/>
+        </w:rPr>
+        <w:t>B</w:t>
+      </w:r>
+      <w:r>
+        <w:rPr>
+          <w:sz w:val="28"/>
+        </w:rPr>
+        <w:t>-TYPE</w:t>
+      </w:r>
+    </w:p>
+    <w:p>
+      <w:pPr>
+        <w:pStyle w:val="ListParagraph"/>
+        <w:ind w:leftChars="0" w:left="720"/>
+        <w:rPr>
+          <w:color w:val="000000" w:themeColor="text1"/>
+          <w:sz w:val="28"/>
+        </w:rPr>
+      </w:pPr>
+      <w:r>
+        <w:rPr>
+          <w:sz w:val="28"/>
+        </w:rPr>
+        <w:t xml:space="preserve">The </w:t>
+      </w:r>
+      <w:r>
+        <w:rPr>
+          <w:sz w:val="28"/>
+        </w:rPr>
+        <w:t>B</w:t>
+      </w:r>
+      <w:r>
+        <w:rPr>
+          <w:sz w:val="28"/>
+        </w:rPr>
+        <w:t>-</w:t>
+      </w:r>
+      <w:r>
+        <w:rPr>
+          <w:sz w:val="28"/>
+        </w:rPr>
+        <w:t>TYPE</w:t>
+      </w:r>
+      <w:r>
+        <w:rPr>
+          <w:sz w:val="28"/>
+        </w:rPr>
+        <w:t xml:space="preserve"> </w:t>
+      </w:r>
+      <w:r>
+        <w:rPr>
+          <w:sz w:val="28"/>
+        </w:rPr>
+        <w:t xml:space="preserve">instructions include </w:t>
+      </w:r>
+      <w:r>
+        <w:rPr>
+          <w:sz w:val="28"/>
+        </w:rPr>
+        <w:t>BEQ and BNE</w:t>
+      </w:r>
+      <w:r>
+        <w:rPr>
+          <w:color w:val="000000" w:themeColor="text1"/>
+          <w:sz w:val="28"/>
+        </w:rPr>
+        <w:t>.</w:t>
+      </w:r>
+    </w:p>
+    <w:p>
+      <w:pPr>
+        <w:pStyle w:val="ListParagraph"/>
+        <w:ind w:leftChars="0" w:left="720"/>
+        <w:rPr>
+          <w:color w:val="000000" w:themeColor="text1"/>
+          <w:sz w:val="28"/>
+        </w:rPr>
+      </w:pPr>
+    </w:p>
+    <w:p>
+      <w:pPr>
+        <w:pStyle w:val="ListParagraph"/>
+        <w:numPr>
+          <w:ilvl w:val="0"/>
+          <w:numId w:val="4"/>
+        </w:numPr>
+        <w:ind w:leftChars="0"/>
+        <w:rPr>
+          <w:sz w:val="28"/>
+        </w:rPr>
+      </w:pPr>
+      <w:r>
+        <w:rPr>
+          <w:sz w:val="28"/>
+        </w:rPr>
+        <w:t>LI</w:t>
+      </w:r>
+      <w:r>
+        <w:rPr>
+          <w:sz w:val="28"/>
+        </w:rPr>
+        <w:t>-</w:t>
+      </w:r>
+      <w:r>
+        <w:rPr>
+          <w:sz w:val="28"/>
+        </w:rPr>
+        <w:t>TYPE</w:t>
+      </w:r>
+    </w:p>
+    <w:p>
+      <w:pPr>
+        <w:pStyle w:val="ListParagraph"/>
+        <w:ind w:leftChars="0" w:left="720"/>
+        <w:rPr>
+          <w:sz w:val="28"/>
+        </w:rPr>
+      </w:pPr>
+      <w:r>
+        <w:rPr>
+          <w:sz w:val="28"/>
+        </w:rPr>
+        <w:t xml:space="preserve">The </w:t>
+      </w:r>
+      <w:r>
+        <w:rPr>
+          <w:sz w:val="28"/>
+        </w:rPr>
+        <w:t>LI</w:t>
+      </w:r>
+      <w:r>
+        <w:rPr>
+          <w:sz w:val="28"/>
+        </w:rPr>
+        <w:t>-</w:t>
+      </w:r>
+      <w:r>
+        <w:rPr>
+          <w:sz w:val="28"/>
+        </w:rPr>
+        <w:t>TYPE</w:t>
+      </w:r>
+      <w:r>
+        <w:rPr>
+          <w:sz w:val="28"/>
+        </w:rPr>
+        <w:t xml:space="preserve"> instructions </w:t>
+      </w:r>
+      <w:r>
+        <w:rPr>
+          <w:sz w:val="28"/>
+        </w:rPr>
+        <w:t>are such as LW, etc.</w:t>
+      </w:r>
+    </w:p>
+    <w:p>
+      <w:pPr>
+        <w:pStyle w:val="ListParagraph"/>
+        <w:ind w:leftChars="0" w:left="720"/>
+        <w:rPr>
+          <w:sz w:val="28"/>
+        </w:rPr>
+      </w:pPr>
+    </w:p>
+    <w:p>
+      <w:pPr>
+        <w:pStyle w:val="ListParagraph"/>
+        <w:numPr>
+          <w:ilvl w:val="0"/>
+          <w:numId w:val="4"/>
+        </w:numPr>
+        <w:ind w:leftChars="0"/>
+        <w:rPr>
+          <w:sz w:val="28"/>
+        </w:rPr>
+      </w:pPr>
+      <w:r>
+        <w:rPr>
+          <w:sz w:val="28"/>
+        </w:rPr>
+        <w:t>S</w:t>
+      </w:r>
+      <w:r>
+        <w:rPr>
+          <w:sz w:val="28"/>
+        </w:rPr>
+        <w:t>-TYPE</w:t>
+      </w:r>
+    </w:p>
+    <w:p>
+      <w:pPr>
+        <w:pStyle w:val="ListParagraph"/>
+        <w:ind w:leftChars="0" w:left="720"/>
+        <w:rPr>
+          <w:sz w:val="28"/>
+        </w:rPr>
+      </w:pPr>
+      <w:r>
+        <w:rPr>
+          <w:sz w:val="28"/>
+        </w:rPr>
+        <w:t xml:space="preserve">The </w:t>
+      </w:r>
+      <w:r>
+        <w:rPr>
+          <w:sz w:val="28"/>
+        </w:rPr>
+        <w:t>S</w:t>
+      </w:r>
+      <w:r>
+        <w:rPr>
+          <w:sz w:val="28"/>
+        </w:rPr>
+        <w:t>-</w:t>
+      </w:r>
+      <w:r>
+        <w:rPr>
+          <w:sz w:val="28"/>
+        </w:rPr>
+        <w:t>TYPE</w:t>
+      </w:r>
+      <w:r>
+        <w:rPr>
+          <w:sz w:val="28"/>
+        </w:rPr>
+        <w:t xml:space="preserve"> </w:t>
+      </w:r>
+      <w:r>
+        <w:rPr>
+          <w:sz w:val="28"/>
+        </w:rPr>
+        <w:t>instructions are such as</w:t>
+      </w:r>
+      <w:r>
+        <w:rPr>
+          <w:sz w:val="28"/>
+        </w:rPr>
+        <w:t xml:space="preserve"> </w:t>
+      </w:r>
+      <w:r>
+        <w:rPr>
+          <w:sz w:val="28"/>
+        </w:rPr>
+        <w:t>SW, etc</w:t>
+      </w:r>
+      <w:r>
+        <w:rPr>
+          <w:sz w:val="28"/>
+        </w:rPr>
+        <w:t>.</w:t>
+      </w:r>
+    </w:p>
+    <w:p>
+      <w:pPr>
+        <w:rPr>
+          <w:sz w:val="28"/>
+        </w:rPr>
+      </w:pPr>
+    </w:p>
+    <w:p>
+      <w:pPr>
+        <w:pStyle w:val="ListParagraph"/>
+        <w:numPr>
+          <w:ilvl w:val="0"/>
+          <w:numId w:val="4"/>
+        </w:numPr>
+        <w:ind w:leftChars="0"/>
+        <w:rPr>
+          <w:sz w:val="28"/>
+        </w:rPr>
+      </w:pPr>
+      <w:r>
+        <w:rPr>
+          <w:sz w:val="28"/>
+        </w:rPr>
+        <w:t>U</w:t>
+      </w:r>
+      <w:r>
+        <w:rPr>
+          <w:sz w:val="28"/>
+        </w:rPr>
+        <w:t>-</w:t>
+      </w:r>
+      <w:r>
+        <w:rPr>
+          <w:sz w:val="28"/>
+        </w:rPr>
+        <w:t>TYPE</w:t>
+      </w:r>
+    </w:p>
+    <w:p>
+      <w:pPr>
+        <w:pStyle w:val="ListParagraph"/>
+        <w:ind w:leftChars="0" w:left="720"/>
+        <w:rPr>
+          <w:sz w:val="28"/>
+        </w:rPr>
+      </w:pPr>
+      <w:r>
+        <w:rPr>
+          <w:sz w:val="28"/>
+        </w:rPr>
+        <w:t xml:space="preserve">The </w:t>
+      </w:r>
+      <w:r>
+        <w:rPr>
+          <w:sz w:val="28"/>
+        </w:rPr>
+        <w:t>U</w:t>
+      </w:r>
+      <w:r>
+        <w:rPr>
+          <w:sz w:val="28"/>
+        </w:rPr>
+        <w:t>-</w:t>
+      </w:r>
+      <w:r>
+        <w:rPr>
+          <w:sz w:val="28"/>
+        </w:rPr>
+        <w:t>TYPE</w:t>
+      </w:r>
+      <w:r>
+        <w:rPr>
+          <w:sz w:val="28"/>
+        </w:rPr>
+        <w:t xml:space="preserve"> </w:t>
+      </w:r>
+      <w:r>
+        <w:rPr>
+          <w:sz w:val="28"/>
+        </w:rPr>
+        <w:t xml:space="preserve">instructions </w:t>
+      </w:r>
+      <w:r>
+        <w:rPr>
+          <w:sz w:val="28"/>
+        </w:rPr>
+        <w:t>are such as</w:t>
+      </w:r>
+      <w:r>
+        <w:rPr>
+          <w:sz w:val="28"/>
+        </w:rPr>
+        <w:t xml:space="preserve"> </w:t>
+      </w:r>
+      <w:r>
+        <w:rPr>
+          <w:sz w:val="28"/>
+        </w:rPr>
+        <w:t>AUIPC</w:t>
+      </w:r>
+      <w:r>
+        <w:rPr>
+          <w:sz w:val="28"/>
+        </w:rPr>
+        <w:t>, etc</w:t>
+      </w:r>
+      <w:r>
+        <w:rPr>
+          <w:sz w:val="28"/>
+        </w:rPr>
+        <w:t>.</w:t>
+      </w:r>
+    </w:p>
+    <w:p>
+      <w:pPr>
+        <w:rPr>
+          <w:sz w:val="28"/>
+        </w:rPr>
+      </w:pPr>
+    </w:p>
+    <w:p>
+      <w:pPr>
+        <w:pStyle w:val="ListParagraph"/>
+        <w:numPr>
+          <w:ilvl w:val="0"/>
+          <w:numId w:val="4"/>
+        </w:numPr>
+        <w:ind w:leftChars="0"/>
+        <w:rPr>
+          <w:sz w:val="28"/>
+        </w:rPr>
+      </w:pPr>
+      <w:r>
+        <w:rPr>
+          <w:sz w:val="28"/>
+        </w:rPr>
+        <w:t>J</w:t>
+      </w:r>
+      <w:r>
+        <w:rPr>
+          <w:sz w:val="28"/>
+        </w:rPr>
+        <w:t>-</w:t>
+      </w:r>
+      <w:r>
+        <w:rPr>
+          <w:sz w:val="28"/>
+        </w:rPr>
+        <w:t>TYPE</w:t>
+      </w:r>
+      <w:bookmarkStart w:id="0" w:name="_GoBack"/>
+      <w:bookmarkEnd w:id="0"/>
+    </w:p>
+    <w:p>
+      <w:pPr>
+        <w:pStyle w:val="ListParagraph"/>
+        <w:ind w:leftChars="0" w:left="720"/>
+        <w:rPr>
+          <w:sz w:val="28"/>
+        </w:rPr>
+      </w:pPr>
+      <w:r>
+        <w:rPr>
+          <w:sz w:val="28"/>
+        </w:rPr>
+        <w:t xml:space="preserve">The </w:t>
+      </w:r>
+      <w:r>
+        <w:rPr>
+          <w:sz w:val="28"/>
+        </w:rPr>
+        <w:t>J</w:t>
+      </w:r>
+      <w:r>
+        <w:rPr>
+          <w:sz w:val="28"/>
+        </w:rPr>
+        <w:t>-</w:t>
+      </w:r>
+      <w:r>
+        <w:rPr>
+          <w:sz w:val="28"/>
+        </w:rPr>
+        <w:t>TYPE</w:t>
+      </w:r>
+      <w:r>
+        <w:rPr>
+          <w:sz w:val="28"/>
+        </w:rPr>
+        <w:t xml:space="preserve"> </w:t>
+      </w:r>
+      <w:r>
+        <w:rPr>
+          <w:sz w:val="28"/>
+        </w:rPr>
+        <w:t xml:space="preserve">instructions </w:t>
+      </w:r>
+      <w:r>
+        <w:rPr>
+          <w:sz w:val="28"/>
+        </w:rPr>
+        <w:t>are such as</w:t>
+      </w:r>
+      <w:r>
+        <w:rPr>
+          <w:sz w:val="28"/>
+        </w:rPr>
+        <w:t xml:space="preserve"> </w:t>
+      </w:r>
+      <w:r>
+        <w:rPr>
+          <w:sz w:val="28"/>
+        </w:rPr>
+        <w:t>JAL</w:t>
+      </w:r>
+      <w:r>
+        <w:rPr>
+          <w:sz w:val="28"/>
+        </w:rPr>
+        <w:t>, etc</w:t>
+      </w:r>
+      <w:r>
+        <w:rPr>
+          <w:sz w:val="28"/>
+        </w:rPr>
+        <w:t>.</w:t>
+      </w:r>
+    </w:p>
+    <w:p>
+      <w:pPr>
+        <w:rPr>
+          <w:sz w:val="28"/>
+        </w:rPr>
+      </w:pPr>
+    </w:p>
+    <w:p>
+      <w:pPr>
+        <w:pStyle w:val="ListParagraph"/>
+        <w:numPr>
+          <w:ilvl w:val="0"/>
+          <w:numId w:val="4"/>
+        </w:numPr>
+        <w:ind w:leftChars="0"/>
+        <w:rPr>
+          <w:sz w:val="28"/>
+        </w:rPr>
+      </w:pPr>
+      <w:r>
+        <w:rPr>
+          <w:sz w:val="28"/>
+        </w:rPr>
+        <w:t>JI</w:t>
+      </w:r>
+      <w:r>
+        <w:rPr>
+          <w:sz w:val="28"/>
+        </w:rPr>
+        <w:t>-TYPE</w:t>
+      </w:r>
+    </w:p>
+    <w:p>
+      <w:pPr>
+        <w:pStyle w:val="ListParagraph"/>
+        <w:ind w:leftChars="0" w:left="720"/>
+        <w:rPr>
+          <w:sz w:val="28"/>
+        </w:rPr>
+      </w:pPr>
+      <w:r>
+        <w:rPr>
+          <w:sz w:val="28"/>
+        </w:rPr>
+        <w:t>The JI</w:t>
+      </w:r>
+      <w:r>
+        <w:rPr>
+          <w:sz w:val="28"/>
+        </w:rPr>
+        <w:t>-</w:t>
+      </w:r>
+      <w:r>
+        <w:rPr>
+          <w:sz w:val="28"/>
+        </w:rPr>
+        <w:t>TYPE</w:t>
+      </w:r>
+      <w:r>
+        <w:rPr>
+          <w:sz w:val="28"/>
+        </w:rPr>
+        <w:t xml:space="preserve"> </w:t>
+      </w:r>
+      <w:r>
+        <w:rPr>
+          <w:sz w:val="28"/>
+        </w:rPr>
+        <w:t xml:space="preserve">instructions </w:t>
+      </w:r>
+      <w:r>
+        <w:rPr>
+          <w:sz w:val="28"/>
+        </w:rPr>
+        <w:t>are such as</w:t>
+      </w:r>
+      <w:r>
+        <w:rPr>
+          <w:sz w:val="28"/>
+        </w:rPr>
+        <w:t xml:space="preserve"> </w:t>
+      </w:r>
+      <w:r>
+        <w:rPr>
+          <w:sz w:val="28"/>
+        </w:rPr>
+        <w:t>JALR</w:t>
+      </w:r>
+      <w:r>
+        <w:rPr>
+          <w:sz w:val="28"/>
+        </w:rPr>
+        <w:t xml:space="preserve">, </w:t>
+      </w:r>
+      <w:proofErr w:type="spellStart"/>
+      <w:r>
+        <w:rPr>
+          <w:sz w:val="28"/>
+        </w:rPr>
+        <w:t>etc</w:t>
+      </w:r>
+      <w:proofErr w:type="spellEnd"/>
+    </w:p>
+    <w:p>
+      <w:pPr>
+        <w:pStyle w:val="ListParagraph"/>
+        <w:ind w:leftChars="0" w:left="720"/>
         <w:rPr>
           <w:sz w:val="28"/>
         </w:rPr>
@@ -376,7 +1204,6 @@
         <w:rPr>
           <w:noProof/>
         </w:rPr>
-        <w:lastRenderedPageBreak/>
         <w:drawing>
           <wp:inline distT="0" distB="0" distL="0" distR="0" wp14:anchorId="2227F645" wp14:editId="21030AB4">
             <wp:extent cx="4739798" cy="1244600"/>
@@ -633,6 +1460,7 @@
         <w:rPr>
           <w:sz w:val="28"/>
         </w:rPr>
+        <w:lastRenderedPageBreak/>
         <w:t>Snapshot of the “Register Table”</w:t>
       </w:r>
     </w:p>
@@ -1784,7 +2612,6 @@
                 <w:kern w:val="0"/>
                 <w:sz w:val="22"/>
               </w:rPr>
-              <w:lastRenderedPageBreak/>
               <w:t>hw1</w:t>
             </w:r>
           </w:p>
@@ -2394,6 +3221,95 @@
       </w:pPr>
     </w:lvl>
   </w:abstractNum>
+  <w:abstractNum w:abstractNumId="3" w15:restartNumberingAfterBreak="0">
+    <w:nsid w:val="5A605539"/>
+    <w:multiLevelType w:val="hybridMultilevel"/>
+    <w:tmpl w:val="23003B86"/>
+    <w:lvl w:ilvl="0" w:tplc="04090011">
+      <w:start w:val="1"/>
+      <w:numFmt w:val="decimal"/>
+      <w:lvlText w:val="%1)"/>
+      <w:lvlJc w:val="left"/>
+      <w:pPr>
+        <w:ind w:left="720" w:hanging="360"/>
+      </w:pPr>
+      <w:rPr>
+        <w:rFonts w:hint="default"/>
+      </w:rPr>
+    </w:lvl>
+    <w:lvl w:ilvl="1" w:tplc="04090019" w:tentative="1">
+      <w:start w:val="1"/>
+      <w:numFmt w:val="lowerLetter"/>
+      <w:lvlText w:val="%2."/>
+      <w:lvlJc w:val="left"/>
+      <w:pPr>
+        <w:ind w:left="1440" w:hanging="360"/>
+      </w:pPr>
+    </w:lvl>
+    <w:lvl w:ilvl="2" w:tplc="0409001B" w:tentative="1">
+      <w:start w:val="1"/>
+      <w:numFmt w:val="lowerRoman"/>
+      <w:lvlText w:val="%3."/>
+      <w:lvlJc w:val="right"/>
+      <w:pPr>
+        <w:ind w:left="2160" w:hanging="180"/>
+      </w:pPr>
+    </w:lvl>
+    <w:lvl w:ilvl="3" w:tplc="0409000F" w:tentative="1">
+      <w:start w:val="1"/>
+      <w:numFmt w:val="decimal"/>
+      <w:lvlText w:val="%4."/>
+      <w:lvlJc w:val="left"/>
+      <w:pPr>
+        <w:ind w:left="2880" w:hanging="360"/>
+      </w:pPr>
+    </w:lvl>
+    <w:lvl w:ilvl="4" w:tplc="04090019" w:tentative="1">
+      <w:start w:val="1"/>
+      <w:numFmt w:val="lowerLetter"/>
+      <w:lvlText w:val="%5."/>
+      <w:lvlJc w:val="left"/>
+      <w:pPr>
+        <w:ind w:left="3600" w:hanging="360"/>
+      </w:pPr>
+    </w:lvl>
+    <w:lvl w:ilvl="5" w:tplc="0409001B" w:tentative="1">
+      <w:start w:val="1"/>
+      <w:numFmt w:val="lowerRoman"/>
+      <w:lvlText w:val="%6."/>
+      <w:lvlJc w:val="right"/>
+      <w:pPr>
+        <w:ind w:left="4320" w:hanging="180"/>
+      </w:pPr>
+    </w:lvl>
+    <w:lvl w:ilvl="6" w:tplc="0409000F" w:tentative="1">
+      <w:start w:val="1"/>
+      <w:numFmt w:val="decimal"/>
+      <w:lvlText w:val="%7."/>
+      <w:lvlJc w:val="left"/>
+      <w:pPr>
+        <w:ind w:left="5040" w:hanging="360"/>
+      </w:pPr>
+    </w:lvl>
+    <w:lvl w:ilvl="7" w:tplc="04090019" w:tentative="1">
+      <w:start w:val="1"/>
+      <w:numFmt w:val="lowerLetter"/>
+      <w:lvlText w:val="%8."/>
+      <w:lvlJc w:val="left"/>
+      <w:pPr>
+        <w:ind w:left="5760" w:hanging="360"/>
+      </w:pPr>
+    </w:lvl>
+    <w:lvl w:ilvl="8" w:tplc="0409001B" w:tentative="1">
+      <w:start w:val="1"/>
+      <w:numFmt w:val="lowerRoman"/>
+      <w:lvlText w:val="%9."/>
+      <w:lvlJc w:val="right"/>
+      <w:pPr>
+        <w:ind w:left="6480" w:hanging="180"/>
+      </w:pPr>
+    </w:lvl>
+  </w:abstractNum>
   <w:num w:numId="1">
     <w:abstractNumId w:val="0"/>
   </w:num>
@@ -2402,6 +3318,9 @@
   </w:num>
   <w:num w:numId="3">
     <w:abstractNumId w:val="2"/>
+  </w:num>
+  <w:num w:numId="4">
+    <w:abstractNumId w:val="3"/>
   </w:num>
 </w:numbering>
 </file>

</xml_diff>